<commit_message>
sua phan 5 trong bao cao
</commit_message>
<xml_diff>
--- a/docs/Nhom8-QuanTriDuAn.docx
+++ b/docs/Nhom8-QuanTriDuAn.docx
@@ -9347,7 +9347,19 @@
         <w:rPr>
           <w:i/>
         </w:rPr>
-        <w:t>Giả định rằng nhóm tải về mã nguồn mở này, tìm hiểu và đem bán luôn cho người sử dụng</w:t>
+        <w:t>Giả định rằng nhóm tải về mã nguồn mở này, tìm hiểu</w:t>
+      </w:r>
+      <w:r>
+        <w:rPr>
+          <w:i/>
+        </w:rPr>
+        <w:t xml:space="preserve"> mã nguồn rồi sửa chữa cho phù hợp</w:t>
+      </w:r>
+      <w:r>
+        <w:rPr>
+          <w:i/>
+        </w:rPr>
+        <w:t xml:space="preserve"> và đem bán luôn cho người sử dụng</w:t>
       </w:r>
     </w:p>
     <w:p>
@@ -9700,10 +9712,7 @@
         <w:ind w:left="720"/>
       </w:pPr>
       <w:r>
-        <w:t xml:space="preserve">Nguyễn Hồng Hoa (Tester): </w:t>
-      </w:r>
-      <w:r>
-        <w:t>commit buổi</w:t>
+        <w:t>Nguyễn Hồng Hoa (Tester): commit buổi</w:t>
       </w:r>
       <w:r>
         <w:t xml:space="preserve"> chiều.</w:t>
@@ -9721,10 +9730,7 @@
         <w:ind w:left="720"/>
       </w:pPr>
       <w:r>
-        <w:t xml:space="preserve">Lê Phúc Huy (Tester): </w:t>
-      </w:r>
-      <w:r>
-        <w:t>commit buổi</w:t>
+        <w:t>Lê Phúc Huy (Tester): commit buổi</w:t>
       </w:r>
       <w:r>
         <w:t xml:space="preserve"> tối.</w:t>
@@ -9742,10 +9748,7 @@
         <w:ind w:left="720"/>
       </w:pPr>
       <w:r>
-        <w:t xml:space="preserve">Vũ Xuân Nhật (Tracker): </w:t>
-      </w:r>
-      <w:r>
-        <w:t>commit buổi</w:t>
+        <w:t>Vũ Xuân Nhật (Tracker): commit buổi</w:t>
       </w:r>
       <w:r>
         <w:t xml:space="preserve"> chiều.</w:t>

</xml_diff>

<commit_message>
sua cac khoan chi phi du tinh
</commit_message>
<xml_diff>
--- a/docs/Nhom8-QuanTriDuAn.docx
+++ b/docs/Nhom8-QuanTriDuAn.docx
@@ -9429,6 +9429,38 @@
     </w:p>
     <w:p>
       <w:pPr>
+        <w:numPr>
+          <w:ilvl w:val="0"/>
+          <w:numId w:val="6"/>
+        </w:numPr>
+        <w:rPr>
+          <w:i/>
+          <w:color w:val="3C78D8"/>
+        </w:rPr>
+      </w:pPr>
+      <w:r>
+        <w:rPr>
+          <w:i/>
+        </w:rPr>
+        <w:t>Sửa đổi mã nguồn:</w:t>
+      </w:r>
+      <w:r>
+        <w:rPr>
+          <w:i/>
+          <w:color w:val="3C78D8"/>
+        </w:rPr>
+        <w:t xml:space="preserve"> </w:t>
+      </w:r>
+      <w:r>
+        <w:rPr>
+          <w:i/>
+          <w:color w:val="3C78D8"/>
+        </w:rPr>
+        <w:t>$1500</w:t>
+      </w:r>
+    </w:p>
+    <w:p>
+      <w:pPr>
         <w:rPr>
           <w:i/>
           <w:color w:val="3C78D8"/>
@@ -9524,6 +9556,7 @@
         <w:rPr>
           <w:i/>
         </w:rPr>
+        <w:lastRenderedPageBreak/>
         <w:t xml:space="preserve">Chi phí kinh doanh, quảng cáo, tiếp thị: </w:t>
       </w:r>
       <w:r>
@@ -9545,7 +9578,6 @@
       <w:bookmarkStart w:id="22" w:name="_2xcytpi" w:colFirst="0" w:colLast="0"/>
       <w:bookmarkEnd w:id="22"/>
       <w:r>
-        <w:lastRenderedPageBreak/>
         <w:t>Ước lượng chất lượng</w:t>
       </w:r>
     </w:p>

</xml_diff>